<commit_message>
Fighter Game idea Page update
</commit_message>
<xml_diff>
--- a/Fighter Game idea.docx
+++ b/Fighter Game idea.docx
@@ -113,6 +113,13 @@
           <w:szCs w:val="28"/>
         </w:rPr>
         <w:t xml:space="preserve">Ragdoll physics </w:t>
+      </w:r>
+      <w:r>
+        <w:rPr>
+          <w:sz w:val="28"/>
+          <w:szCs w:val="28"/>
+        </w:rPr>
+        <w:t>(stick fight character physics)</w:t>
       </w:r>
     </w:p>
     <w:p>

</xml_diff>